<commit_message>
adjustment of padding and SSL, introduce DFT, current best is 88.6
</commit_message>
<xml_diff>
--- a/weekly_reports/04_21_2024.docx
+++ b/weekly_reports/04_21_2024.docx
@@ -182,6 +182,7 @@
                 <w:rFonts w:ascii="Times New Roman" w:eastAsia="Times New Roman" w:hAnsi="Times New Roman" w:cs="Times New Roman"/>
               </w:rPr>
             </w:pPr>
+            <w:proofErr w:type="spellStart"/>
             <w:r>
               <w:rPr>
                 <w:rFonts w:ascii="Times New Roman" w:eastAsia="Times New Roman" w:hAnsi="Times New Roman" w:cs="Times New Roman" w:hint="eastAsia"/>
@@ -189,8 +190,29 @@
                 <w:sz w:val="28"/>
                 <w:szCs w:val="28"/>
               </w:rPr>
-              <w:t>Dingyi Nie</w:t>
+              <w:t>Dingyi</w:t>
             </w:r>
+            <w:proofErr w:type="spellEnd"/>
+            <w:r>
+              <w:rPr>
+                <w:rFonts w:ascii="Times New Roman" w:eastAsia="Times New Roman" w:hAnsi="Times New Roman" w:cs="Times New Roman" w:hint="eastAsia"/>
+                <w:b/>
+                <w:sz w:val="28"/>
+                <w:szCs w:val="28"/>
+              </w:rPr>
+              <w:t xml:space="preserve"> </w:t>
+            </w:r>
+            <w:proofErr w:type="spellStart"/>
+            <w:r>
+              <w:rPr>
+                <w:rFonts w:ascii="Times New Roman" w:eastAsia="Times New Roman" w:hAnsi="Times New Roman" w:cs="Times New Roman" w:hint="eastAsia"/>
+                <w:b/>
+                <w:sz w:val="28"/>
+                <w:szCs w:val="28"/>
+              </w:rPr>
+              <w:t>Nie</w:t>
+            </w:r>
+            <w:proofErr w:type="spellEnd"/>
           </w:p>
         </w:tc>
       </w:tr>
@@ -284,7 +306,43 @@
           <w:sz w:val="24"/>
           <w:szCs w:val="24"/>
         </w:rPr>
-        <w:t>Examined the convergence of the XGBoost imuputation strategy.</w:t>
+        <w:t xml:space="preserve">Examined the convergence of the </w:t>
+      </w:r>
+      <w:proofErr w:type="spellStart"/>
+      <w:r>
+        <w:rPr>
+          <w:rFonts w:ascii="Times New Roman" w:eastAsia="Times New Roman" w:hAnsi="Times New Roman" w:cs="Times New Roman" w:hint="eastAsia"/>
+          <w:sz w:val="24"/>
+          <w:szCs w:val="24"/>
+        </w:rPr>
+        <w:t>XGBoost</w:t>
+      </w:r>
+      <w:proofErr w:type="spellEnd"/>
+      <w:r>
+        <w:rPr>
+          <w:rFonts w:ascii="Times New Roman" w:eastAsia="Times New Roman" w:hAnsi="Times New Roman" w:cs="Times New Roman" w:hint="eastAsia"/>
+          <w:sz w:val="24"/>
+          <w:szCs w:val="24"/>
+        </w:rPr>
+        <w:t xml:space="preserve"> </w:t>
+      </w:r>
+      <w:proofErr w:type="spellStart"/>
+      <w:r>
+        <w:rPr>
+          <w:rFonts w:ascii="Times New Roman" w:eastAsia="Times New Roman" w:hAnsi="Times New Roman" w:cs="Times New Roman" w:hint="eastAsia"/>
+          <w:sz w:val="24"/>
+          <w:szCs w:val="24"/>
+        </w:rPr>
+        <w:t>imuputation</w:t>
+      </w:r>
+      <w:proofErr w:type="spellEnd"/>
+      <w:r>
+        <w:rPr>
+          <w:rFonts w:ascii="Times New Roman" w:eastAsia="Times New Roman" w:hAnsi="Times New Roman" w:cs="Times New Roman" w:hint="eastAsia"/>
+          <w:sz w:val="24"/>
+          <w:szCs w:val="24"/>
+        </w:rPr>
+        <w:t xml:space="preserve"> strategy.</w:t>
       </w:r>
     </w:p>
     <w:p>
@@ -418,7 +476,27 @@
           <w:sz w:val="24"/>
           <w:szCs w:val="24"/>
         </w:rPr>
-        <w:t>Prof. Kuo’s Feedback</w:t>
+        <w:t xml:space="preserve">Prof. </w:t>
+      </w:r>
+      <w:proofErr w:type="spellStart"/>
+      <w:r>
+        <w:rPr>
+          <w:rFonts w:ascii="Times New Roman" w:eastAsia="Times New Roman" w:hAnsi="Times New Roman" w:cs="Times New Roman"/>
+          <w:b/>
+          <w:sz w:val="24"/>
+          <w:szCs w:val="24"/>
+        </w:rPr>
+        <w:t>Kuo’s</w:t>
+      </w:r>
+      <w:proofErr w:type="spellEnd"/>
+      <w:r>
+        <w:rPr>
+          <w:rFonts w:ascii="Times New Roman" w:eastAsia="Times New Roman" w:hAnsi="Times New Roman" w:cs="Times New Roman"/>
+          <w:b/>
+          <w:sz w:val="24"/>
+          <w:szCs w:val="24"/>
+        </w:rPr>
+        <w:t xml:space="preserve"> Feedback</w:t>
       </w:r>
     </w:p>
     <w:p>
@@ -440,11 +518,115 @@
           <w:sz w:val="24"/>
           <w:szCs w:val="24"/>
         </w:rPr>
-        <w:t>Placeholder</w:t>
+        <w:t>P</w:t>
+      </w:r>
+      <w:r>
+        <w:rPr>
+          <w:rFonts w:ascii="Times New Roman" w:hAnsi="Times New Roman" w:cs="Times New Roman"/>
+          <w:sz w:val="24"/>
+          <w:szCs w:val="24"/>
+        </w:rPr>
+        <w:t>adding and alignment: make sure the end is aligned</w:t>
       </w:r>
     </w:p>
     <w:p>
       <w:pPr>
+        <w:numPr>
+          <w:ilvl w:val="1"/>
+          <w:numId w:val="3"/>
+        </w:numPr>
+        <w:jc w:val="both"/>
+        <w:rPr>
+          <w:rFonts w:ascii="Times New Roman" w:hAnsi="Times New Roman" w:cs="Times New Roman"/>
+          <w:sz w:val="24"/>
+          <w:szCs w:val="24"/>
+        </w:rPr>
+      </w:pPr>
+      <w:r>
+        <w:rPr>
+          <w:rFonts w:ascii="Times New Roman" w:hAnsi="Times New Roman" w:cs="Times New Roman"/>
+          <w:sz w:val="24"/>
+          <w:szCs w:val="24"/>
+        </w:rPr>
+        <w:t>Decision based o</w:t>
+      </w:r>
+      <w:r>
+        <w:rPr>
+          <w:rFonts w:ascii="Times New Roman" w:hAnsi="Times New Roman" w:cs="Times New Roman"/>
+          <w:sz w:val="24"/>
+          <w:szCs w:val="24"/>
+        </w:rPr>
+        <w:t>n windowed intervals</w:t>
+      </w:r>
+      <w:r>
+        <w:rPr>
+          <w:rFonts w:ascii="Times New Roman" w:hAnsi="Times New Roman" w:cs="Times New Roman"/>
+          <w:sz w:val="24"/>
+          <w:szCs w:val="24"/>
+        </w:rPr>
+        <w:t xml:space="preserve"> (window </w:t>
+      </w:r>
+      <w:proofErr w:type="spellStart"/>
+      <w:r>
+        <w:rPr>
+          <w:rFonts w:ascii="Times New Roman" w:hAnsi="Times New Roman" w:cs="Times New Roman"/>
+          <w:sz w:val="24"/>
+          <w:szCs w:val="24"/>
+        </w:rPr>
+        <w:t>len</w:t>
+      </w:r>
+      <w:proofErr w:type="spellEnd"/>
+      <w:r>
+        <w:rPr>
+          <w:rFonts w:ascii="Times New Roman" w:hAnsi="Times New Roman" w:cs="Times New Roman"/>
+          <w:sz w:val="24"/>
+          <w:szCs w:val="24"/>
+        </w:rPr>
+        <w:t xml:space="preserve"> = avg seq </w:t>
+      </w:r>
+      <w:proofErr w:type="spellStart"/>
+      <w:r>
+        <w:rPr>
+          <w:rFonts w:ascii="Times New Roman" w:hAnsi="Times New Roman" w:cs="Times New Roman"/>
+          <w:sz w:val="24"/>
+          <w:szCs w:val="24"/>
+        </w:rPr>
+        <w:t>len</w:t>
+      </w:r>
+      <w:proofErr w:type="spellEnd"/>
+      <w:r>
+        <w:rPr>
+          <w:rFonts w:ascii="Times New Roman" w:hAnsi="Times New Roman" w:cs="Times New Roman"/>
+          <w:sz w:val="24"/>
+          <w:szCs w:val="24"/>
+        </w:rPr>
+        <w:t>)</w:t>
+      </w:r>
+    </w:p>
+    <w:p>
+      <w:pPr>
+        <w:numPr>
+          <w:ilvl w:val="1"/>
+          <w:numId w:val="3"/>
+        </w:numPr>
+        <w:jc w:val="both"/>
+        <w:rPr>
+          <w:rFonts w:ascii="Times New Roman" w:hAnsi="Times New Roman" w:cs="Times New Roman"/>
+          <w:sz w:val="24"/>
+          <w:szCs w:val="24"/>
+        </w:rPr>
+      </w:pPr>
+      <w:r>
+        <w:rPr>
+          <w:rFonts w:ascii="Times New Roman" w:hAnsi="Times New Roman" w:cs="Times New Roman"/>
+          <w:sz w:val="24"/>
+          <w:szCs w:val="24"/>
+        </w:rPr>
+        <w:t>In certain layer, combine all channels together</w:t>
+      </w:r>
+    </w:p>
+    <w:p>
+      <w:pPr>
         <w:spacing w:line="240" w:lineRule="auto"/>
         <w:jc w:val="both"/>
         <w:rPr>
@@ -522,7 +704,25 @@
           <w:sz w:val="24"/>
           <w:szCs w:val="24"/>
         </w:rPr>
-        <w:t>As suggested by Prof. Kuo last week,</w:t>
+        <w:t xml:space="preserve">As suggested by Prof. </w:t>
+      </w:r>
+      <w:proofErr w:type="spellStart"/>
+      <w:r>
+        <w:rPr>
+          <w:rFonts w:ascii="Times New Roman" w:eastAsia="Times New Roman" w:hAnsi="Times New Roman" w:cs="Times New Roman" w:hint="eastAsia"/>
+          <w:sz w:val="24"/>
+          <w:szCs w:val="24"/>
+        </w:rPr>
+        <w:t>Kuo</w:t>
+      </w:r>
+      <w:proofErr w:type="spellEnd"/>
+      <w:r>
+        <w:rPr>
+          <w:rFonts w:ascii="Times New Roman" w:eastAsia="Times New Roman" w:hAnsi="Times New Roman" w:cs="Times New Roman" w:hint="eastAsia"/>
+          <w:sz w:val="24"/>
+          <w:szCs w:val="24"/>
+        </w:rPr>
+        <w:t xml:space="preserve"> last week,</w:t>
       </w:r>
       <w:r>
         <w:rPr>
@@ -586,7 +786,25 @@
           <w:sz w:val="24"/>
           <w:szCs w:val="24"/>
         </w:rPr>
-        <w:t xml:space="preserve"> of our XGBoost imputer and see if it converges.</w:t>
+        <w:t xml:space="preserve"> of our </w:t>
+      </w:r>
+      <w:proofErr w:type="spellStart"/>
+      <w:r>
+        <w:rPr>
+          <w:rFonts w:ascii="Times New Roman" w:eastAsia="Times New Roman" w:hAnsi="Times New Roman" w:cs="Times New Roman" w:hint="eastAsia"/>
+          <w:sz w:val="24"/>
+          <w:szCs w:val="24"/>
+        </w:rPr>
+        <w:t>XGBoost</w:t>
+      </w:r>
+      <w:proofErr w:type="spellEnd"/>
+      <w:r>
+        <w:rPr>
+          <w:rFonts w:ascii="Times New Roman" w:eastAsia="Times New Roman" w:hAnsi="Times New Roman" w:cs="Times New Roman" w:hint="eastAsia"/>
+          <w:sz w:val="24"/>
+          <w:szCs w:val="24"/>
+        </w:rPr>
+        <w:t xml:space="preserve"> imputer and see if it converges.</w:t>
       </w:r>
     </w:p>
     <w:p>
@@ -605,7 +823,25 @@
           <w:sz w:val="24"/>
           <w:szCs w:val="24"/>
         </w:rPr>
-        <w:t>Since XGBoost only works on</w:t>
+        <w:t xml:space="preserve">Since </w:t>
+      </w:r>
+      <w:proofErr w:type="spellStart"/>
+      <w:r>
+        <w:rPr>
+          <w:rFonts w:ascii="Times New Roman" w:eastAsia="Times New Roman" w:hAnsi="Times New Roman" w:cs="Times New Roman" w:hint="eastAsia"/>
+          <w:sz w:val="24"/>
+          <w:szCs w:val="24"/>
+        </w:rPr>
+        <w:t>XGBoost</w:t>
+      </w:r>
+      <w:proofErr w:type="spellEnd"/>
+      <w:r>
+        <w:rPr>
+          <w:rFonts w:ascii="Times New Roman" w:eastAsia="Times New Roman" w:hAnsi="Times New Roman" w:cs="Times New Roman" w:hint="eastAsia"/>
+          <w:sz w:val="24"/>
+          <w:szCs w:val="24"/>
+        </w:rPr>
+        <w:t xml:space="preserve"> only works on</w:t>
       </w:r>
       <w:r>
         <w:rPr>
@@ -781,7 +1017,61 @@
           <w:sz w:val="24"/>
           <w:szCs w:val="24"/>
         </w:rPr>
-        <w:t>and replace the missing observation as NaN (XGBoost has the ability to handle NaNs in features)</w:t>
+        <w:t xml:space="preserve">and replace the missing observation as </w:t>
+      </w:r>
+      <w:proofErr w:type="spellStart"/>
+      <w:r>
+        <w:rPr>
+          <w:rFonts w:ascii="Times New Roman" w:eastAsia="Times New Roman" w:hAnsi="Times New Roman" w:cs="Times New Roman" w:hint="eastAsia"/>
+          <w:sz w:val="24"/>
+          <w:szCs w:val="24"/>
+        </w:rPr>
+        <w:t>NaN</w:t>
+      </w:r>
+      <w:proofErr w:type="spellEnd"/>
+      <w:r>
+        <w:rPr>
+          <w:rFonts w:ascii="Times New Roman" w:eastAsia="Times New Roman" w:hAnsi="Times New Roman" w:cs="Times New Roman" w:hint="eastAsia"/>
+          <w:sz w:val="24"/>
+          <w:szCs w:val="24"/>
+        </w:rPr>
+        <w:t xml:space="preserve"> (</w:t>
+      </w:r>
+      <w:proofErr w:type="spellStart"/>
+      <w:r>
+        <w:rPr>
+          <w:rFonts w:ascii="Times New Roman" w:eastAsia="Times New Roman" w:hAnsi="Times New Roman" w:cs="Times New Roman" w:hint="eastAsia"/>
+          <w:sz w:val="24"/>
+          <w:szCs w:val="24"/>
+        </w:rPr>
+        <w:t>XGBoost</w:t>
+      </w:r>
+      <w:proofErr w:type="spellEnd"/>
+      <w:r>
+        <w:rPr>
+          <w:rFonts w:ascii="Times New Roman" w:eastAsia="Times New Roman" w:hAnsi="Times New Roman" w:cs="Times New Roman" w:hint="eastAsia"/>
+          <w:sz w:val="24"/>
+          <w:szCs w:val="24"/>
+        </w:rPr>
+        <w:t xml:space="preserve"> has the ability to handle </w:t>
+      </w:r>
+      <w:proofErr w:type="spellStart"/>
+      <w:r>
+        <w:rPr>
+          <w:rFonts w:ascii="Times New Roman" w:eastAsia="Times New Roman" w:hAnsi="Times New Roman" w:cs="Times New Roman" w:hint="eastAsia"/>
+          <w:sz w:val="24"/>
+          <w:szCs w:val="24"/>
+        </w:rPr>
+        <w:t>NaNs</w:t>
+      </w:r>
+      <w:proofErr w:type="spellEnd"/>
+      <w:r>
+        <w:rPr>
+          <w:rFonts w:ascii="Times New Roman" w:eastAsia="Times New Roman" w:hAnsi="Times New Roman" w:cs="Times New Roman" w:hint="eastAsia"/>
+          <w:sz w:val="24"/>
+          <w:szCs w:val="24"/>
+        </w:rPr>
+        <w:t xml:space="preserve"> in features)</w:t>
       </w:r>
       <w:r>
         <w:rPr>
@@ -878,7 +1168,25 @@
           <w:sz w:val="24"/>
           <w:szCs w:val="24"/>
         </w:rPr>
-        <w:t xml:space="preserve">We fit an XGBoost regressor </w:t>
+        <w:t xml:space="preserve">We fit an </w:t>
+      </w:r>
+      <w:proofErr w:type="spellStart"/>
+      <w:r>
+        <w:rPr>
+          <w:rFonts w:ascii="Times New Roman" w:eastAsia="Times New Roman" w:hAnsi="Times New Roman" w:cs="Times New Roman" w:hint="eastAsia"/>
+          <w:sz w:val="24"/>
+          <w:szCs w:val="24"/>
+        </w:rPr>
+        <w:t>XGBoost</w:t>
+      </w:r>
+      <w:proofErr w:type="spellEnd"/>
+      <w:r>
+        <w:rPr>
+          <w:rFonts w:ascii="Times New Roman" w:eastAsia="Times New Roman" w:hAnsi="Times New Roman" w:cs="Times New Roman" w:hint="eastAsia"/>
+          <w:sz w:val="24"/>
+          <w:szCs w:val="24"/>
+        </w:rPr>
+        <w:t xml:space="preserve"> regressor </w:t>
       </w:r>
       <w:r>
         <w:rPr>
@@ -912,7 +1220,34 @@
           <w:sz w:val="24"/>
           <w:szCs w:val="24"/>
         </w:rPr>
-        <w:t>, i.e. all un-observed positions remain NaN, and we rely on XGBoost</w:t>
+        <w:t xml:space="preserve">, i.e. all un-observed positions remain </w:t>
+      </w:r>
+      <w:proofErr w:type="spellStart"/>
+      <w:r>
+        <w:rPr>
+          <w:rFonts w:ascii="Times New Roman" w:eastAsia="Times New Roman" w:hAnsi="Times New Roman" w:cs="Times New Roman" w:hint="eastAsia"/>
+          <w:sz w:val="24"/>
+          <w:szCs w:val="24"/>
+        </w:rPr>
+        <w:t>NaN</w:t>
+      </w:r>
+      <w:proofErr w:type="spellEnd"/>
+      <w:r>
+        <w:rPr>
+          <w:rFonts w:ascii="Times New Roman" w:eastAsia="Times New Roman" w:hAnsi="Times New Roman" w:cs="Times New Roman" w:hint="eastAsia"/>
+          <w:sz w:val="24"/>
+          <w:szCs w:val="24"/>
+        </w:rPr>
+        <w:t xml:space="preserve">, and we rely on </w:t>
+      </w:r>
+      <w:proofErr w:type="spellStart"/>
+      <w:r>
+        <w:rPr>
+          <w:rFonts w:ascii="Times New Roman" w:eastAsia="Times New Roman" w:hAnsi="Times New Roman" w:cs="Times New Roman" w:hint="eastAsia"/>
+          <w:sz w:val="24"/>
+          <w:szCs w:val="24"/>
+        </w:rPr>
+        <w:t>XGBoost</w:t>
       </w:r>
       <w:r>
         <w:rPr>
@@ -928,7 +1263,16 @@
           <w:sz w:val="24"/>
           <w:szCs w:val="24"/>
         </w:rPr>
-        <w:t>s capability to handle these</w:t>
+        <w:t>s</w:t>
+      </w:r>
+      <w:proofErr w:type="spellEnd"/>
+      <w:r>
+        <w:rPr>
+          <w:rFonts w:ascii="Times New Roman" w:eastAsia="Times New Roman" w:hAnsi="Times New Roman" w:cs="Times New Roman" w:hint="eastAsia"/>
+          <w:sz w:val="24"/>
+          <w:szCs w:val="24"/>
+        </w:rPr>
+        <w:t xml:space="preserve"> capability to handle these</w:t>
       </w:r>
       <w:r>
         <w:rPr>
@@ -1003,7 +1347,43 @@
           <w:sz w:val="24"/>
           <w:szCs w:val="24"/>
         </w:rPr>
-        <w:t>, then we fit an XGBoost based on these imputed features, i.e. the only NaN in input feature is the center position to be regressed to.</w:t>
+        <w:t xml:space="preserve">, then we fit an </w:t>
+      </w:r>
+      <w:proofErr w:type="spellStart"/>
+      <w:r>
+        <w:rPr>
+          <w:rFonts w:ascii="Times New Roman" w:eastAsia="Times New Roman" w:hAnsi="Times New Roman" w:cs="Times New Roman" w:hint="eastAsia"/>
+          <w:sz w:val="24"/>
+          <w:szCs w:val="24"/>
+        </w:rPr>
+        <w:t>XGBoost</w:t>
+      </w:r>
+      <w:proofErr w:type="spellEnd"/>
+      <w:r>
+        <w:rPr>
+          <w:rFonts w:ascii="Times New Roman" w:eastAsia="Times New Roman" w:hAnsi="Times New Roman" w:cs="Times New Roman" w:hint="eastAsia"/>
+          <w:sz w:val="24"/>
+          <w:szCs w:val="24"/>
+        </w:rPr>
+        <w:t xml:space="preserve"> based on these imputed features, i.e. the only </w:t>
+      </w:r>
+      <w:proofErr w:type="spellStart"/>
+      <w:r>
+        <w:rPr>
+          <w:rFonts w:ascii="Times New Roman" w:eastAsia="Times New Roman" w:hAnsi="Times New Roman" w:cs="Times New Roman" w:hint="eastAsia"/>
+          <w:sz w:val="24"/>
+          <w:szCs w:val="24"/>
+        </w:rPr>
+        <w:t>NaN</w:t>
+      </w:r>
+      <w:proofErr w:type="spellEnd"/>
+      <w:r>
+        <w:rPr>
+          <w:rFonts w:ascii="Times New Roman" w:eastAsia="Times New Roman" w:hAnsi="Times New Roman" w:cs="Times New Roman" w:hint="eastAsia"/>
+          <w:sz w:val="24"/>
+          <w:szCs w:val="24"/>
+        </w:rPr>
+        <w:t xml:space="preserve"> in input feature is the center position to be regressed to.</w:t>
       </w:r>
     </w:p>
     <w:p>
@@ -1187,7 +1567,25 @@
           <w:sz w:val="24"/>
           <w:szCs w:val="24"/>
         </w:rPr>
-        <w:t xml:space="preserve">missing values will be imputed in the following iterations. So </w:t>
+        <w:t xml:space="preserve">missing values will be imputed in the following iterations. </w:t>
+      </w:r>
+      <w:proofErr w:type="gramStart"/>
+      <w:r>
+        <w:rPr>
+          <w:rFonts w:ascii="Times New Roman" w:eastAsia="Times New Roman" w:hAnsi="Times New Roman" w:cs="Times New Roman" w:hint="eastAsia"/>
+          <w:sz w:val="24"/>
+          <w:szCs w:val="24"/>
+        </w:rPr>
+        <w:t>So</w:t>
+      </w:r>
+      <w:proofErr w:type="gramEnd"/>
+      <w:r>
+        <w:rPr>
+          <w:rFonts w:ascii="Times New Roman" w:eastAsia="Times New Roman" w:hAnsi="Times New Roman" w:cs="Times New Roman" w:hint="eastAsia"/>
+          <w:sz w:val="24"/>
+          <w:szCs w:val="24"/>
+        </w:rPr>
+        <w:t xml:space="preserve"> </w:t>
       </w:r>
       <w:r>
         <w:rPr>
@@ -1256,13 +1654,41 @@
         </w:rPr>
         <w:t xml:space="preserve">use </w:t>
       </w:r>
-      <w:r>
-        <w:rPr>
-          <w:rFonts w:ascii="Times New Roman" w:eastAsia="Times New Roman" w:hAnsi="Times New Roman" w:cs="Times New Roman" w:hint="eastAsia"/>
-          <w:sz w:val="24"/>
-          <w:szCs w:val="24"/>
-        </w:rPr>
-        <w:t>PixelHop or IPHop (</w:t>
+      <w:proofErr w:type="spellStart"/>
+      <w:r>
+        <w:rPr>
+          <w:rFonts w:ascii="Times New Roman" w:eastAsia="Times New Roman" w:hAnsi="Times New Roman" w:cs="Times New Roman" w:hint="eastAsia"/>
+          <w:sz w:val="24"/>
+          <w:szCs w:val="24"/>
+        </w:rPr>
+        <w:t>PixelHop</w:t>
+      </w:r>
+      <w:proofErr w:type="spellEnd"/>
+      <w:r>
+        <w:rPr>
+          <w:rFonts w:ascii="Times New Roman" w:eastAsia="Times New Roman" w:hAnsi="Times New Roman" w:cs="Times New Roman" w:hint="eastAsia"/>
+          <w:sz w:val="24"/>
+          <w:szCs w:val="24"/>
+        </w:rPr>
+        <w:t xml:space="preserve"> or </w:t>
+      </w:r>
+      <w:proofErr w:type="spellStart"/>
+      <w:r>
+        <w:rPr>
+          <w:rFonts w:ascii="Times New Roman" w:eastAsia="Times New Roman" w:hAnsi="Times New Roman" w:cs="Times New Roman" w:hint="eastAsia"/>
+          <w:sz w:val="24"/>
+          <w:szCs w:val="24"/>
+        </w:rPr>
+        <w:t>IPHop</w:t>
+      </w:r>
+      <w:proofErr w:type="spellEnd"/>
+      <w:r>
+        <w:rPr>
+          <w:rFonts w:ascii="Times New Roman" w:eastAsia="Times New Roman" w:hAnsi="Times New Roman" w:cs="Times New Roman" w:hint="eastAsia"/>
+          <w:sz w:val="24"/>
+          <w:szCs w:val="24"/>
+        </w:rPr>
+        <w:t xml:space="preserve"> (</w:t>
       </w:r>
       <w:r>
         <w:rPr>
@@ -1458,7 +1884,16 @@
           <w:sz w:val="24"/>
           <w:szCs w:val="24"/>
         </w:rPr>
-        <w:t xml:space="preserve">the dataset into a train subset (~36000 samples) and a test subset (~4000 samples) randomly. The max sequence length in P19 (number of rows of observations) was 336, so </w:t>
+        <w:t xml:space="preserve">the dataset into a train </w:t>
+      </w:r>
+      <w:r>
+        <w:rPr>
+          <w:rFonts w:ascii="Times New Roman" w:eastAsia="Times New Roman" w:hAnsi="Times New Roman" w:cs="Times New Roman" w:hint="eastAsia"/>
+          <w:sz w:val="24"/>
+          <w:szCs w:val="24"/>
+        </w:rPr>
+        <w:lastRenderedPageBreak/>
+        <w:t xml:space="preserve">subset (~36000 samples) and a test subset (~4000 samples) randomly. The max sequence length in P19 (number of rows of observations) was 336, so </w:t>
       </w:r>
       <w:r>
         <w:rPr>
@@ -1474,16 +1909,7 @@
           <w:sz w:val="24"/>
           <w:szCs w:val="24"/>
         </w:rPr>
-        <w:t xml:space="preserve">feature is shaped </w:t>
-      </w:r>
-      <w:r>
-        <w:rPr>
-          <w:rFonts w:ascii="Times New Roman" w:eastAsia="Times New Roman" w:hAnsi="Times New Roman" w:cs="Times New Roman" w:hint="eastAsia"/>
-          <w:sz w:val="24"/>
-          <w:szCs w:val="24"/>
-        </w:rPr>
-        <w:lastRenderedPageBreak/>
-        <w:t>(BATCH_SIZE, C=1, 336, 7)</w:t>
+        <w:t>feature is shaped (BATCH_SIZE, C=1, 336, 7)</w:t>
       </w:r>
       <w:r>
         <w:rPr>
@@ -1549,15 +1975,7 @@
           <w:sz w:val="24"/>
           <w:szCs w:val="24"/>
         </w:rPr>
-        <w:t>s</w:t>
-      </w:r>
-      <w:r>
-        <w:rPr>
-          <w:rFonts w:ascii="Times New Roman" w:eastAsia="Times New Roman" w:hAnsi="Times New Roman" w:cs="Times New Roman" w:hint="eastAsia"/>
-          <w:sz w:val="24"/>
-          <w:szCs w:val="24"/>
-        </w:rPr>
-        <w:t xml:space="preserve"> </w:t>
+        <w:t xml:space="preserve">s </w:t>
       </w:r>
       <w:r>
         <w:rPr>
@@ -1592,6 +2010,7 @@
         </w:rPr>
         <w:t xml:space="preserve">4 </w:t>
       </w:r>
+      <w:proofErr w:type="spellStart"/>
       <w:r>
         <w:rPr>
           <w:rFonts w:ascii="Times New Roman" w:eastAsia="Times New Roman" w:hAnsi="Times New Roman" w:cs="Times New Roman" w:hint="eastAsia"/>
@@ -1614,7 +2033,16 @@
           <w:sz w:val="24"/>
           <w:szCs w:val="24"/>
         </w:rPr>
-        <w:t>aab layers in sequence:</w:t>
+        <w:t>aab</w:t>
+      </w:r>
+      <w:proofErr w:type="spellEnd"/>
+      <w:r>
+        <w:rPr>
+          <w:rFonts w:ascii="Times New Roman" w:eastAsia="Times New Roman" w:hAnsi="Times New Roman" w:cs="Times New Roman" w:hint="eastAsia"/>
+          <w:sz w:val="24"/>
+          <w:szCs w:val="24"/>
+        </w:rPr>
+        <w:t xml:space="preserve"> layers in sequence:</w:t>
       </w:r>
     </w:p>
     <w:p>
@@ -1769,23 +2197,7 @@
           <w:sz w:val="24"/>
           <w:szCs w:val="24"/>
         </w:rPr>
-        <w:t xml:space="preserve">4,2), stride = (4,2): </w:t>
-      </w:r>
-      <w:r>
-        <w:rPr>
-          <w:rFonts w:ascii="Times New Roman" w:eastAsia="Times New Roman" w:hAnsi="Times New Roman" w:cs="Times New Roman" w:hint="eastAsia"/>
-          <w:sz w:val="24"/>
-          <w:szCs w:val="24"/>
-        </w:rPr>
-        <w:t>this reduces the last 3 dimensions into</w:t>
-      </w:r>
-      <w:r>
-        <w:rPr>
-          <w:rFonts w:ascii="Times New Roman" w:eastAsia="Times New Roman" w:hAnsi="Times New Roman" w:cs="Times New Roman" w:hint="eastAsia"/>
-          <w:sz w:val="24"/>
-          <w:szCs w:val="24"/>
-        </w:rPr>
-        <w:t xml:space="preserve"> (</w:t>
+        <w:t>4,2), stride = (4,2): this reduces the last 3 dimensions into (</w:t>
       </w:r>
       <w:r>
         <w:rPr>
@@ -1996,7 +2408,7 @@
         <w:spacing w:line="240" w:lineRule="auto"/>
         <w:jc w:val="both"/>
         <w:rPr>
-          <w:rFonts w:ascii="Times New Roman" w:eastAsia="Times New Roman" w:hAnsi="Times New Roman" w:cs="Times New Roman" w:hint="eastAsia"/>
+          <w:rFonts w:ascii="Times New Roman" w:eastAsia="Times New Roman" w:hAnsi="Times New Roman" w:cs="Times New Roman"/>
           <w:sz w:val="24"/>
           <w:szCs w:val="24"/>
         </w:rPr>
@@ -2064,7 +2476,7 @@
             <w:pPr>
               <w:jc w:val="both"/>
               <w:rPr>
-                <w:rFonts w:ascii="Times New Roman" w:eastAsia="Times New Roman" w:hAnsi="Times New Roman" w:cs="Times New Roman" w:hint="eastAsia"/>
+                <w:rFonts w:ascii="Times New Roman" w:eastAsia="Times New Roman" w:hAnsi="Times New Roman" w:cs="Times New Roman"/>
                 <w:sz w:val="24"/>
                 <w:szCs w:val="24"/>
               </w:rPr>
@@ -2087,7 +2499,7 @@
             <w:pPr>
               <w:jc w:val="both"/>
               <w:rPr>
-                <w:rFonts w:ascii="Times New Roman" w:eastAsia="Times New Roman" w:hAnsi="Times New Roman" w:cs="Times New Roman" w:hint="eastAsia"/>
+                <w:rFonts w:ascii="Times New Roman" w:eastAsia="Times New Roman" w:hAnsi="Times New Roman" w:cs="Times New Roman"/>
                 <w:sz w:val="24"/>
                 <w:szCs w:val="24"/>
               </w:rPr>
@@ -2120,7 +2532,7 @@
             <w:pPr>
               <w:jc w:val="both"/>
               <w:rPr>
-                <w:rFonts w:ascii="Times New Roman" w:eastAsia="Times New Roman" w:hAnsi="Times New Roman" w:cs="Times New Roman" w:hint="eastAsia"/>
+                <w:rFonts w:ascii="Times New Roman" w:eastAsia="Times New Roman" w:hAnsi="Times New Roman" w:cs="Times New Roman"/>
                 <w:sz w:val="24"/>
                 <w:szCs w:val="24"/>
               </w:rPr>
@@ -2143,7 +2555,7 @@
             <w:pPr>
               <w:jc w:val="both"/>
               <w:rPr>
-                <w:rFonts w:ascii="Times New Roman" w:eastAsia="Times New Roman" w:hAnsi="Times New Roman" w:cs="Times New Roman" w:hint="eastAsia"/>
+                <w:rFonts w:ascii="Times New Roman" w:eastAsia="Times New Roman" w:hAnsi="Times New Roman" w:cs="Times New Roman"/>
                 <w:sz w:val="24"/>
                 <w:szCs w:val="24"/>
               </w:rPr>
@@ -2168,18 +2580,46 @@
             <w:pPr>
               <w:jc w:val="both"/>
               <w:rPr>
+                <w:rFonts w:ascii="Times New Roman" w:eastAsia="Times New Roman" w:hAnsi="Times New Roman" w:cs="Times New Roman"/>
+                <w:sz w:val="24"/>
+                <w:szCs w:val="24"/>
+              </w:rPr>
+            </w:pPr>
+            <w:proofErr w:type="spellStart"/>
+            <w:r>
+              <w:rPr>
                 <w:rFonts w:ascii="Times New Roman" w:eastAsia="Times New Roman" w:hAnsi="Times New Roman" w:cs="Times New Roman" w:hint="eastAsia"/>
                 <w:sz w:val="24"/>
                 <w:szCs w:val="24"/>
               </w:rPr>
-            </w:pPr>
+              <w:t>XGBoost</w:t>
+            </w:r>
+            <w:proofErr w:type="spellEnd"/>
             <w:r>
               <w:rPr>
                 <w:rFonts w:ascii="Times New Roman" w:eastAsia="Times New Roman" w:hAnsi="Times New Roman" w:cs="Times New Roman" w:hint="eastAsia"/>
                 <w:sz w:val="24"/>
                 <w:szCs w:val="24"/>
               </w:rPr>
-              <w:t>XGBoost imputation (strat. 1)</w:t>
+              <w:t xml:space="preserve"> imputation (</w:t>
+            </w:r>
+            <w:proofErr w:type="spellStart"/>
+            <w:r>
+              <w:rPr>
+                <w:rFonts w:ascii="Times New Roman" w:eastAsia="Times New Roman" w:hAnsi="Times New Roman" w:cs="Times New Roman" w:hint="eastAsia"/>
+                <w:sz w:val="24"/>
+                <w:szCs w:val="24"/>
+              </w:rPr>
+              <w:t>strat</w:t>
+            </w:r>
+            <w:proofErr w:type="spellEnd"/>
+            <w:r>
+              <w:rPr>
+                <w:rFonts w:ascii="Times New Roman" w:eastAsia="Times New Roman" w:hAnsi="Times New Roman" w:cs="Times New Roman" w:hint="eastAsia"/>
+                <w:sz w:val="24"/>
+                <w:szCs w:val="24"/>
+              </w:rPr>
+              <w:t>. 1)</w:t>
             </w:r>
           </w:p>
         </w:tc>
@@ -2191,7 +2631,7 @@
             <w:pPr>
               <w:jc w:val="both"/>
               <w:rPr>
-                <w:rFonts w:ascii="Times New Roman" w:eastAsia="Times New Roman" w:hAnsi="Times New Roman" w:cs="Times New Roman" w:hint="eastAsia"/>
+                <w:rFonts w:ascii="Times New Roman" w:eastAsia="Times New Roman" w:hAnsi="Times New Roman" w:cs="Times New Roman"/>
                 <w:b/>
                 <w:bCs/>
                 <w:sz w:val="24"/>
@@ -2220,34 +2660,46 @@
             <w:pPr>
               <w:jc w:val="both"/>
               <w:rPr>
+                <w:rFonts w:ascii="Times New Roman" w:eastAsia="Times New Roman" w:hAnsi="Times New Roman" w:cs="Times New Roman"/>
+                <w:sz w:val="24"/>
+                <w:szCs w:val="24"/>
+              </w:rPr>
+            </w:pPr>
+            <w:proofErr w:type="spellStart"/>
+            <w:r>
+              <w:rPr>
                 <w:rFonts w:ascii="Times New Roman" w:eastAsia="Times New Roman" w:hAnsi="Times New Roman" w:cs="Times New Roman" w:hint="eastAsia"/>
                 <w:sz w:val="24"/>
                 <w:szCs w:val="24"/>
               </w:rPr>
-            </w:pPr>
+              <w:t>XGBoost</w:t>
+            </w:r>
+            <w:proofErr w:type="spellEnd"/>
             <w:r>
               <w:rPr>
                 <w:rFonts w:ascii="Times New Roman" w:eastAsia="Times New Roman" w:hAnsi="Times New Roman" w:cs="Times New Roman" w:hint="eastAsia"/>
                 <w:sz w:val="24"/>
                 <w:szCs w:val="24"/>
               </w:rPr>
-              <w:t xml:space="preserve">XGBoost imputation (strat. </w:t>
+              <w:t xml:space="preserve"> imputation (</w:t>
             </w:r>
+            <w:proofErr w:type="spellStart"/>
             <w:r>
               <w:rPr>
                 <w:rFonts w:ascii="Times New Roman" w:eastAsia="Times New Roman" w:hAnsi="Times New Roman" w:cs="Times New Roman" w:hint="eastAsia"/>
                 <w:sz w:val="24"/>
                 <w:szCs w:val="24"/>
               </w:rPr>
-              <w:t>2</w:t>
+              <w:t>strat</w:t>
             </w:r>
+            <w:proofErr w:type="spellEnd"/>
             <w:r>
               <w:rPr>
                 <w:rFonts w:ascii="Times New Roman" w:eastAsia="Times New Roman" w:hAnsi="Times New Roman" w:cs="Times New Roman" w:hint="eastAsia"/>
                 <w:sz w:val="24"/>
                 <w:szCs w:val="24"/>
               </w:rPr>
-              <w:t>)</w:t>
+              <w:t>. 2)</w:t>
             </w:r>
           </w:p>
         </w:tc>
@@ -2259,7 +2711,7 @@
             <w:pPr>
               <w:jc w:val="both"/>
               <w:rPr>
-                <w:rFonts w:ascii="Times New Roman" w:eastAsia="Times New Roman" w:hAnsi="Times New Roman" w:cs="Times New Roman" w:hint="eastAsia"/>
+                <w:rFonts w:ascii="Times New Roman" w:eastAsia="Times New Roman" w:hAnsi="Times New Roman" w:cs="Times New Roman"/>
                 <w:sz w:val="24"/>
                 <w:szCs w:val="24"/>
               </w:rPr>
@@ -2276,6 +2728,9 @@
         </w:tc>
       </w:tr>
       <w:tr>
+        <w:trPr>
+          <w:trHeight w:val="235"/>
+        </w:trPr>
         <w:tc>
           <w:tcPr>
             <w:tcW w:w="3397" w:type="dxa"/>
@@ -2284,7 +2739,7 @@
             <w:pPr>
               <w:jc w:val="both"/>
               <w:rPr>
-                <w:rFonts w:ascii="Times New Roman" w:eastAsia="Times New Roman" w:hAnsi="Times New Roman" w:cs="Times New Roman" w:hint="eastAsia"/>
+                <w:rFonts w:ascii="Times New Roman" w:eastAsia="Times New Roman" w:hAnsi="Times New Roman" w:cs="Times New Roman"/>
                 <w:color w:val="808080" w:themeColor="background1" w:themeShade="80"/>
                 <w:sz w:val="24"/>
                 <w:szCs w:val="24"/>
@@ -2309,7 +2764,7 @@
             <w:pPr>
               <w:jc w:val="both"/>
               <w:rPr>
-                <w:rFonts w:ascii="Times New Roman" w:eastAsia="Times New Roman" w:hAnsi="Times New Roman" w:cs="Times New Roman" w:hint="eastAsia"/>
+                <w:rFonts w:ascii="Times New Roman" w:eastAsia="Times New Roman" w:hAnsi="Times New Roman" w:cs="Times New Roman"/>
                 <w:color w:val="808080" w:themeColor="background1" w:themeShade="80"/>
                 <w:sz w:val="24"/>
                 <w:szCs w:val="24"/>
@@ -2336,7 +2791,7 @@
             <w:pPr>
               <w:jc w:val="both"/>
               <w:rPr>
-                <w:rFonts w:ascii="Times New Roman" w:eastAsia="Times New Roman" w:hAnsi="Times New Roman" w:cs="Times New Roman" w:hint="eastAsia"/>
+                <w:rFonts w:ascii="Times New Roman" w:eastAsia="Times New Roman" w:hAnsi="Times New Roman" w:cs="Times New Roman"/>
                 <w:color w:val="808080" w:themeColor="background1" w:themeShade="80"/>
                 <w:sz w:val="24"/>
                 <w:szCs w:val="24"/>
@@ -2361,7 +2816,7 @@
             <w:pPr>
               <w:jc w:val="both"/>
               <w:rPr>
-                <w:rFonts w:ascii="Times New Roman" w:eastAsia="Times New Roman" w:hAnsi="Times New Roman" w:cs="Times New Roman" w:hint="eastAsia"/>
+                <w:rFonts w:ascii="Times New Roman" w:eastAsia="Times New Roman" w:hAnsi="Times New Roman" w:cs="Times New Roman"/>
                 <w:color w:val="808080" w:themeColor="background1" w:themeShade="80"/>
                 <w:sz w:val="24"/>
                 <w:szCs w:val="24"/>
@@ -2388,7 +2843,7 @@
             <w:pPr>
               <w:jc w:val="both"/>
               <w:rPr>
-                <w:rFonts w:ascii="Times New Roman" w:eastAsia="Times New Roman" w:hAnsi="Times New Roman" w:cs="Times New Roman" w:hint="eastAsia"/>
+                <w:rFonts w:ascii="Times New Roman" w:eastAsia="Times New Roman" w:hAnsi="Times New Roman" w:cs="Times New Roman"/>
                 <w:color w:val="808080" w:themeColor="background1" w:themeShade="80"/>
                 <w:sz w:val="24"/>
                 <w:szCs w:val="24"/>
@@ -2413,7 +2868,7 @@
             <w:pPr>
               <w:jc w:val="both"/>
               <w:rPr>
-                <w:rFonts w:ascii="Times New Roman" w:eastAsia="Times New Roman" w:hAnsi="Times New Roman" w:cs="Times New Roman" w:hint="eastAsia"/>
+                <w:rFonts w:ascii="Times New Roman" w:eastAsia="Times New Roman" w:hAnsi="Times New Roman" w:cs="Times New Roman"/>
                 <w:color w:val="808080" w:themeColor="background1" w:themeShade="80"/>
                 <w:sz w:val="24"/>
                 <w:szCs w:val="24"/>
@@ -2440,21 +2895,23 @@
             <w:pPr>
               <w:jc w:val="both"/>
               <w:rPr>
+                <w:rFonts w:ascii="Times New Roman" w:eastAsia="Times New Roman" w:hAnsi="Times New Roman" w:cs="Times New Roman"/>
+                <w:color w:val="808080" w:themeColor="background1" w:themeShade="80"/>
+                <w:sz w:val="24"/>
+                <w:szCs w:val="24"/>
+              </w:rPr>
+            </w:pPr>
+            <w:proofErr w:type="spellStart"/>
+            <w:r>
+              <w:rPr>
                 <w:rFonts w:ascii="Times New Roman" w:eastAsia="Times New Roman" w:hAnsi="Times New Roman" w:cs="Times New Roman" w:hint="eastAsia"/>
                 <w:color w:val="808080" w:themeColor="background1" w:themeShade="80"/>
                 <w:sz w:val="24"/>
                 <w:szCs w:val="24"/>
               </w:rPr>
-            </w:pPr>
-            <w:r>
-              <w:rPr>
-                <w:rFonts w:ascii="Times New Roman" w:eastAsia="Times New Roman" w:hAnsi="Times New Roman" w:cs="Times New Roman" w:hint="eastAsia"/>
-                <w:color w:val="808080" w:themeColor="background1" w:themeShade="80"/>
-                <w:sz w:val="24"/>
-                <w:szCs w:val="24"/>
-              </w:rPr>
               <w:t>SeFT</w:t>
             </w:r>
+            <w:proofErr w:type="spellEnd"/>
           </w:p>
         </w:tc>
         <w:tc>
@@ -2465,7 +2922,7 @@
             <w:pPr>
               <w:jc w:val="both"/>
               <w:rPr>
-                <w:rFonts w:ascii="Times New Roman" w:eastAsia="Times New Roman" w:hAnsi="Times New Roman" w:cs="Times New Roman" w:hint="eastAsia"/>
+                <w:rFonts w:ascii="Times New Roman" w:eastAsia="Times New Roman" w:hAnsi="Times New Roman" w:cs="Times New Roman"/>
                 <w:color w:val="808080" w:themeColor="background1" w:themeShade="80"/>
                 <w:sz w:val="24"/>
                 <w:szCs w:val="24"/>
@@ -2492,21 +2949,23 @@
             <w:pPr>
               <w:jc w:val="both"/>
               <w:rPr>
+                <w:rFonts w:ascii="Times New Roman" w:eastAsia="Times New Roman" w:hAnsi="Times New Roman" w:cs="Times New Roman"/>
+                <w:color w:val="808080" w:themeColor="background1" w:themeShade="80"/>
+                <w:sz w:val="24"/>
+                <w:szCs w:val="24"/>
+              </w:rPr>
+            </w:pPr>
+            <w:proofErr w:type="spellStart"/>
+            <w:r>
+              <w:rPr>
                 <w:rFonts w:ascii="Times New Roman" w:eastAsia="Times New Roman" w:hAnsi="Times New Roman" w:cs="Times New Roman" w:hint="eastAsia"/>
                 <w:color w:val="808080" w:themeColor="background1" w:themeShade="80"/>
                 <w:sz w:val="24"/>
                 <w:szCs w:val="24"/>
               </w:rPr>
-            </w:pPr>
-            <w:r>
-              <w:rPr>
-                <w:rFonts w:ascii="Times New Roman" w:eastAsia="Times New Roman" w:hAnsi="Times New Roman" w:cs="Times New Roman" w:hint="eastAsia"/>
-                <w:color w:val="808080" w:themeColor="background1" w:themeShade="80"/>
-                <w:sz w:val="24"/>
-                <w:szCs w:val="24"/>
-              </w:rPr>
               <w:t>mTAND</w:t>
             </w:r>
+            <w:proofErr w:type="spellEnd"/>
           </w:p>
         </w:tc>
         <w:tc>
@@ -2517,7 +2976,7 @@
             <w:pPr>
               <w:jc w:val="both"/>
               <w:rPr>
-                <w:rFonts w:ascii="Times New Roman" w:eastAsia="Times New Roman" w:hAnsi="Times New Roman" w:cs="Times New Roman" w:hint="eastAsia"/>
+                <w:rFonts w:ascii="Times New Roman" w:eastAsia="Times New Roman" w:hAnsi="Times New Roman" w:cs="Times New Roman"/>
                 <w:color w:val="808080" w:themeColor="background1" w:themeShade="80"/>
                 <w:sz w:val="24"/>
                 <w:szCs w:val="24"/>
@@ -2544,7 +3003,7 @@
             <w:pPr>
               <w:jc w:val="both"/>
               <w:rPr>
-                <w:rFonts w:ascii="Times New Roman" w:eastAsia="Times New Roman" w:hAnsi="Times New Roman" w:cs="Times New Roman" w:hint="eastAsia"/>
+                <w:rFonts w:ascii="Times New Roman" w:eastAsia="Times New Roman" w:hAnsi="Times New Roman" w:cs="Times New Roman"/>
                 <w:color w:val="808080" w:themeColor="background1" w:themeShade="80"/>
                 <w:sz w:val="24"/>
                 <w:szCs w:val="24"/>
@@ -2569,7 +3028,7 @@
             <w:pPr>
               <w:jc w:val="both"/>
               <w:rPr>
-                <w:rFonts w:ascii="Times New Roman" w:eastAsia="Times New Roman" w:hAnsi="Times New Roman" w:cs="Times New Roman" w:hint="eastAsia"/>
+                <w:rFonts w:ascii="Times New Roman" w:eastAsia="Times New Roman" w:hAnsi="Times New Roman" w:cs="Times New Roman"/>
                 <w:b/>
                 <w:bCs/>
                 <w:color w:val="808080" w:themeColor="background1" w:themeShade="80"/>
@@ -2597,18 +3056,36 @@
         <w:spacing w:line="240" w:lineRule="auto"/>
         <w:jc w:val="both"/>
         <w:rPr>
-          <w:rFonts w:ascii="Times New Roman" w:eastAsia="Times New Roman" w:hAnsi="Times New Roman" w:cs="Times New Roman" w:hint="eastAsia"/>
-          <w:sz w:val="24"/>
-          <w:szCs w:val="24"/>
-        </w:rPr>
-      </w:pPr>
-      <w:r>
-        <w:rPr>
-          <w:rFonts w:ascii="Times New Roman" w:eastAsia="Times New Roman" w:hAnsi="Times New Roman" w:cs="Times New Roman" w:hint="eastAsia"/>
-          <w:sz w:val="24"/>
-          <w:szCs w:val="24"/>
-        </w:rPr>
-        <w:t>As shown above, our XGBoost imputer indeed out-performs linear imputation!</w:t>
+          <w:rFonts w:ascii="Times New Roman" w:eastAsia="Times New Roman" w:hAnsi="Times New Roman" w:cs="Times New Roman"/>
+          <w:sz w:val="24"/>
+          <w:szCs w:val="24"/>
+        </w:rPr>
+      </w:pPr>
+      <w:r>
+        <w:rPr>
+          <w:rFonts w:ascii="Times New Roman" w:eastAsia="Times New Roman" w:hAnsi="Times New Roman" w:cs="Times New Roman" w:hint="eastAsia"/>
+          <w:sz w:val="24"/>
+          <w:szCs w:val="24"/>
+        </w:rPr>
+        <w:t xml:space="preserve">As shown above, our </w:t>
+      </w:r>
+      <w:proofErr w:type="spellStart"/>
+      <w:r>
+        <w:rPr>
+          <w:rFonts w:ascii="Times New Roman" w:eastAsia="Times New Roman" w:hAnsi="Times New Roman" w:cs="Times New Roman" w:hint="eastAsia"/>
+          <w:sz w:val="24"/>
+          <w:szCs w:val="24"/>
+        </w:rPr>
+        <w:t>XGBoost</w:t>
+      </w:r>
+      <w:proofErr w:type="spellEnd"/>
+      <w:r>
+        <w:rPr>
+          <w:rFonts w:ascii="Times New Roman" w:eastAsia="Times New Roman" w:hAnsi="Times New Roman" w:cs="Times New Roman" w:hint="eastAsia"/>
+          <w:sz w:val="24"/>
+          <w:szCs w:val="24"/>
+        </w:rPr>
+        <w:t xml:space="preserve"> imputer indeed out-performs linear imputation!</w:t>
       </w:r>
       <w:r>
         <w:rPr>
@@ -2626,6 +3103,17 @@
         </w:rPr>
         <w:t xml:space="preserve"> has a higher 87.0% AUROC on P19, our completely GL-based model with imputation strategy 1 still out-performs most of them.</w:t>
       </w:r>
+    </w:p>
+    <w:p>
+      <w:pPr>
+        <w:spacing w:line="240" w:lineRule="auto"/>
+        <w:jc w:val="both"/>
+        <w:rPr>
+          <w:rFonts w:ascii="Times New Roman" w:eastAsia="Times New Roman" w:hAnsi="Times New Roman" w:cs="Times New Roman"/>
+          <w:sz w:val="24"/>
+          <w:szCs w:val="24"/>
+        </w:rPr>
+      </w:pPr>
     </w:p>
     <w:p>
       <w:pPr>
@@ -2777,7 +3265,21 @@
         <w:rPr>
           <w:rFonts w:ascii="Times New Roman" w:eastAsia="Times New Roman" w:hAnsi="Times New Roman" w:cs="Times New Roman" w:hint="eastAsia"/>
         </w:rPr>
-        <w:t>xperiment with IPHop.</w:t>
+        <w:t xml:space="preserve">xperiment with </w:t>
+      </w:r>
+      <w:proofErr w:type="spellStart"/>
+      <w:r>
+        <w:rPr>
+          <w:rFonts w:ascii="Times New Roman" w:eastAsia="Times New Roman" w:hAnsi="Times New Roman" w:cs="Times New Roman" w:hint="eastAsia"/>
+        </w:rPr>
+        <w:t>IPHop</w:t>
+      </w:r>
+      <w:proofErr w:type="spellEnd"/>
+      <w:r>
+        <w:rPr>
+          <w:rFonts w:ascii="Times New Roman" w:eastAsia="Times New Roman" w:hAnsi="Times New Roman" w:cs="Times New Roman" w:hint="eastAsia"/>
+        </w:rPr>
+        <w:t>.</w:t>
       </w:r>
     </w:p>
     <w:p>
@@ -2882,6 +3384,51 @@
         </w:rPr>
         <w:t>As stated in I.</w:t>
       </w:r>
+    </w:p>
+    <w:p>
+      <w:pPr>
+        <w:pStyle w:val="ListParagraph"/>
+        <w:numPr>
+          <w:ilvl w:val="0"/>
+          <w:numId w:val="1"/>
+        </w:numPr>
+        <w:spacing w:line="240" w:lineRule="auto"/>
+        <w:ind w:firstLineChars="0"/>
+        <w:jc w:val="both"/>
+        <w:rPr>
+          <w:rFonts w:ascii="Times New Roman" w:eastAsia="Times New Roman" w:hAnsi="Times New Roman" w:cs="Times New Roman"/>
+          <w:sz w:val="24"/>
+          <w:szCs w:val="24"/>
+        </w:rPr>
+      </w:pPr>
+      <w:r>
+        <w:rPr>
+          <w:rFonts w:ascii="Times New Roman" w:eastAsia="Times New Roman" w:hAnsi="Times New Roman" w:cs="Times New Roman" w:hint="eastAsia"/>
+          <w:sz w:val="24"/>
+          <w:szCs w:val="24"/>
+        </w:rPr>
+        <w:t xml:space="preserve">Codes are available here: </w:t>
+      </w:r>
+      <w:hyperlink r:id="rId8" w:history="1">
+        <w:r>
+          <w:rPr>
+            <w:rStyle w:val="Hyperlink"/>
+            <w:rFonts w:ascii="Times New Roman" w:eastAsia="Times New Roman" w:hAnsi="Times New Roman" w:cs="Times New Roman"/>
+            <w:sz w:val="24"/>
+            <w:szCs w:val="24"/>
+          </w:rPr>
+          <w:t>https://github.com/d9sus4/GL-TS</w:t>
+        </w:r>
+      </w:hyperlink>
+    </w:p>
+    <w:p>
+      <w:pPr>
+        <w:spacing w:line="240" w:lineRule="auto"/>
+        <w:jc w:val="both"/>
+        <w:rPr>
+          <w:rFonts w:ascii="Times New Roman" w:eastAsia="Times New Roman" w:hAnsi="Times New Roman" w:cs="Times New Roman"/>
+        </w:rPr>
+      </w:pPr>
     </w:p>
     <w:sectPr>
       <w:pgSz w:w="12240" w:h="15840"/>
@@ -4286,6 +4833,7 @@
   <w:style w:type="character" w:default="1" w:styleId="DefaultParagraphFont">
     <w:name w:val="Default Paragraph Font"/>
     <w:uiPriority w:val="1"/>
+    <w:semiHidden/>
     <w:unhideWhenUsed/>
   </w:style>
   <w:style w:type="table" w:default="1" w:styleId="TableNormal">

</xml_diff>